<commit_message>
1.0.29 Add TOF dialog to PAP for creating log of Ascan data.
</commit_message>
<xml_diff>
--- a/Creating OriginForPAP.docx
+++ b/Creating OriginForPAP.docx
@@ -63,6 +63,11 @@
       <w:r>
         <w:t>Push the project in the local drive to the remote origin.</w:t>
       </w:r>
+      <w:r>
+        <w:t xml:space="preserve"> Local drive is my F: partition. X: is my mapping to a network drive.</w:t>
+      </w:r>
+      <w:bookmarkStart w:id="0" w:name="_GoBack"/>
+      <w:bookmarkEnd w:id="0"/>
     </w:p>
     <w:p>
       <w:r>
@@ -110,8 +115,6 @@
       <w:r>
         <w:t>Attempting to set origin to Repository</w:t>
       </w:r>
-      <w:bookmarkStart w:id="0" w:name="_GoBack"/>
-      <w:bookmarkEnd w:id="0"/>
     </w:p>
     <w:p>
       <w:r>
@@ -158,15 +161,7 @@
     </w:p>
     <w:p>
       <w:r>
-        <w:t xml:space="preserve">Kill the original ‘origin’ which was on the </w:t>
-      </w:r>
-      <w:proofErr w:type="spellStart"/>
-      <w:r>
-        <w:t>Corvalent</w:t>
-      </w:r>
-      <w:proofErr w:type="spellEnd"/>
-      <w:r>
-        <w:t xml:space="preserve"> computer system and replace with the network drive.</w:t>
+        <w:t>Kill the original ‘origin’ which was on the Corvalent computer system and replace with the network drive.</w:t>
       </w:r>
     </w:p>
     <w:p>
@@ -302,8 +297,60 @@
       </w:r>
     </w:p>
     <w:p/>
+    <w:p>
+      <w:r>
+        <w:t xml:space="preserve">After thought from web   </w:t>
+      </w:r>
+      <w:hyperlink r:id="rId12" w:history="1">
+        <w:r>
+          <w:rPr>
+            <w:rStyle w:val="Hyperlink"/>
+          </w:rPr>
+          <w:t>https://www.git-tower.com/learn/git/commands/git-clone</w:t>
+        </w:r>
+      </w:hyperlink>
+    </w:p>
+    <w:p>
+      <w:r>
+        <w:rPr>
+          <w:b/>
+          <w:bCs/>
+          <w:color w:val="FF0000"/>
+        </w:rPr>
+        <w:t>git clone &lt;source&gt; &lt;destination&gt; -</w:t>
+      </w:r>
+      <w:r>
+        <w:rPr>
+          <w:b/>
+          <w:bCs/>
+          <w:color w:val="FF0000"/>
+        </w:rPr>
+        <w:t xml:space="preserve"> </w:t>
+      </w:r>
+      <w:r>
+        <w:rPr>
+          <w:b/>
+          <w:bCs/>
+          <w:color w:val="FF0000"/>
+        </w:rPr>
+        <w:t>-recurse-submodules</w:t>
+      </w:r>
+      <w:r>
+        <w:rPr>
+          <w:b/>
+          <w:bCs/>
+          <w:color w:val="FF0000"/>
+        </w:rPr>
+        <w:t xml:space="preserve">  </w:t>
+      </w:r>
+      <w:r>
+        <w:t>(2 dash before recurse)</w:t>
+      </w:r>
+    </w:p>
+    <w:p/>
+    <w:p/>
     <w:sectPr>
-      <w:footerReference w:type="default" r:id="rId12"/>
+      <w:footerReference w:type="default" r:id="rId13"/>
       <w:pgSz w:w="12240" w:h="15840"/>
       <w:pgMar w:top="720" w:right="720" w:bottom="720" w:left="720" w:header="720" w:footer="720" w:gutter="0"/>
       <w:cols w:space="720"/>
@@ -955,6 +1002,18 @@
     <w:uiPriority w:val="99"/>
     <w:rsid w:val="00D27DED"/>
   </w:style>
+  <w:style w:type="character" w:styleId="Hyperlink">
+    <w:name w:val="Hyperlink"/>
+    <w:basedOn w:val="DefaultParagraphFont"/>
+    <w:uiPriority w:val="99"/>
+    <w:semiHidden/>
+    <w:unhideWhenUsed/>
+    <w:rsid w:val="00086BBF"/>
+    <w:rPr>
+      <w:color w:val="0000FF"/>
+      <w:u w:val="single"/>
+    </w:rPr>
+  </w:style>
 </w:styles>
 </file>
 

</xml_diff>